<commit_message>
Switched to SUMO-RL - looks good
</commit_message>
<xml_diff>
--- a/scripts/Installation Reminders.docx
+++ b/scripts/Installation Reminders.docx
@@ -646,6 +646,77 @@
           <w:bCs/>
           <w:lang w:val="en-US"/>
         </w:rPr>
+        <w:t>Traffic Control Env</w:t>
+      </w:r>
+    </w:p>
+    <w:p>
+      <w:pPr>
+        <w:pStyle w:val="ListParagraph"/>
+        <w:numPr>
+          <w:ilvl w:val="0"/>
+          <w:numId w:val="3"/>
+        </w:numPr>
+        <w:rPr>
+          <w:lang w:val="en-US"/>
+        </w:rPr>
+      </w:pPr>
+      <w:r>
+        <w:rPr>
+          <w:lang w:val="en-US"/>
+        </w:rPr>
+        <w:t>Needs the SUMO package (under scripts, ubuntu_setup.sh)</w:t>
+      </w:r>
+    </w:p>
+    <w:p>
+      <w:pPr>
+        <w:pStyle w:val="ListParagraph"/>
+        <w:numPr>
+          <w:ilvl w:val="0"/>
+          <w:numId w:val="3"/>
+        </w:numPr>
+        <w:rPr>
+          <w:lang w:val="en-US"/>
+        </w:rPr>
+      </w:pPr>
+      <w:r>
+        <w:rPr>
+          <w:lang w:val="en-US"/>
+        </w:rPr>
+        <w:t>Plus some other regular things like matplotlib</w:t>
+      </w:r>
+    </w:p>
+    <w:p>
+      <w:pPr>
+        <w:rPr>
+          <w:b/>
+          <w:bCs/>
+          <w:lang w:val="en-US"/>
+        </w:rPr>
+      </w:pPr>
+    </w:p>
+    <w:p>
+      <w:pPr>
+        <w:rPr>
+          <w:b/>
+          <w:bCs/>
+          <w:lang w:val="en-US"/>
+        </w:rPr>
+      </w:pPr>
+    </w:p>
+    <w:p>
+      <w:pPr>
+        <w:rPr>
+          <w:b/>
+          <w:bCs/>
+          <w:lang w:val="en-US"/>
+        </w:rPr>
+      </w:pPr>
+      <w:r>
+        <w:rPr>
+          <w:b/>
+          <w:bCs/>
+          <w:lang w:val="en-US"/>
+        </w:rPr>
         <w:t>Development steps:</w:t>
       </w:r>
     </w:p>
@@ -895,7 +966,7 @@
   <w:abstractNum w:abstractNumId="0" w15:restartNumberingAfterBreak="0">
     <w:nsid w:val="1B0A034C"/>
     <w:multiLevelType w:val="hybridMultilevel"/>
-    <w:tmpl w:val="7528F6E0"/>
+    <w:tmpl w:val="45AA00F4"/>
     <w:lvl w:ilvl="0" w:tplc="20000001">
       <w:start w:val="1"/>
       <w:numFmt w:val="bullet"/>

</xml_diff>

<commit_message>
Finished logging stuff, problem with axis anming latex issue
</commit_message>
<xml_diff>
--- a/scripts/Installation Reminders.docx
+++ b/scripts/Installation Reminders.docx
@@ -34,7 +34,21 @@
         <w:rPr>
           <w:lang w:val="en-US"/>
         </w:rPr>
-        <w:t xml:space="preserve">Had to install Windows Subsystem for Linux (I am pretty sure this is necessary). Accessible using bash (and pretty sweet). </w:t>
+        <w:t xml:space="preserve">Had to install Windows Subsystem for Linux (I am pretty sure this is necessary). Accessible using bash (and </w:t>
+      </w:r>
+      <w:proofErr w:type="gramStart"/>
+      <w:r>
+        <w:rPr>
+          <w:lang w:val="en-US"/>
+        </w:rPr>
+        <w:t>pretty sweet</w:t>
+      </w:r>
+      <w:proofErr w:type="gramEnd"/>
+      <w:r>
+        <w:rPr>
+          <w:lang w:val="en-US"/>
+        </w:rPr>
+        <w:t xml:space="preserve">). </w:t>
       </w:r>
       <w:r>
         <w:rPr>
@@ -78,7 +92,21 @@
         <w:rPr>
           <w:lang w:val="en-US"/>
         </w:rPr>
-        <w:t>Used the docker shit, do not know if it worked since I still installed quite a lot by myself.</w:t>
+        <w:t xml:space="preserve">Used the docker </w:t>
+      </w:r>
+      <w:proofErr w:type="gramStart"/>
+      <w:r>
+        <w:rPr>
+          <w:lang w:val="en-US"/>
+        </w:rPr>
+        <w:t>shit</w:t>
+      </w:r>
+      <w:proofErr w:type="gramEnd"/>
+      <w:r>
+        <w:rPr>
+          <w:lang w:val="en-US"/>
+        </w:rPr>
+        <w:t>, do not know if it worked since I still installed quite a lot by myself.</w:t>
       </w:r>
     </w:p>
     <w:p>
@@ -132,7 +160,21 @@
         <w:rPr>
           <w:lang w:val="en-US"/>
         </w:rPr>
-        <w:t>WARNING: The scripts pysc2_agent, pysc2_play and pysc2_replay_info are installed in '/home/t8637523/.local/bin' which is not on PATH.</w:t>
+        <w:t>WARNING: The scripts pysc2_agent, pysc2_play and pysc2_replay_info are installed in '/home/t8637523</w:t>
+      </w:r>
+      <w:proofErr w:type="gramStart"/>
+      <w:r>
+        <w:rPr>
+          <w:lang w:val="en-US"/>
+        </w:rPr>
+        <w:t>/.local</w:t>
+      </w:r>
+      <w:proofErr w:type="gramEnd"/>
+      <w:r>
+        <w:rPr>
+          <w:lang w:val="en-US"/>
+        </w:rPr>
+        <w:t>/bin' which is not on PATH.</w:t>
       </w:r>
     </w:p>
     <w:p>
@@ -289,8 +331,30 @@
         <w:rPr>
           <w:lang w:val="en-US"/>
         </w:rPr>
-        <w:t>Show starcraft shit</w:t>
-      </w:r>
+        <w:t xml:space="preserve">Show </w:t>
+      </w:r>
+      <w:proofErr w:type="spellStart"/>
+      <w:r>
+        <w:rPr>
+          <w:lang w:val="en-US"/>
+        </w:rPr>
+        <w:t>starcraft</w:t>
+      </w:r>
+      <w:proofErr w:type="spellEnd"/>
+      <w:r>
+        <w:rPr>
+          <w:lang w:val="en-US"/>
+        </w:rPr>
+        <w:t xml:space="preserve"> </w:t>
+      </w:r>
+      <w:proofErr w:type="gramStart"/>
+      <w:r>
+        <w:rPr>
+          <w:lang w:val="en-US"/>
+        </w:rPr>
+        <w:t>shit</w:t>
+      </w:r>
+      <w:proofErr w:type="gramEnd"/>
     </w:p>
     <w:p>
       <w:pPr>
@@ -310,7 +374,35 @@
         <w:rPr>
           <w:lang w:val="en-US"/>
         </w:rPr>
-        <w:t>python3 -m pysc2.bin.play --norender --rgb_minimap_size 0 --replay NAME.SC2Replay</w:t>
+        <w:t>python3 -m pysc2.bin.play --</w:t>
+      </w:r>
+      <w:proofErr w:type="spellStart"/>
+      <w:r>
+        <w:rPr>
+          <w:lang w:val="en-US"/>
+        </w:rPr>
+        <w:t>norender</w:t>
+      </w:r>
+      <w:proofErr w:type="spellEnd"/>
+      <w:r>
+        <w:rPr>
+          <w:lang w:val="en-US"/>
+        </w:rPr>
+        <w:t xml:space="preserve"> --</w:t>
+      </w:r>
+      <w:proofErr w:type="spellStart"/>
+      <w:r>
+        <w:rPr>
+          <w:lang w:val="en-US"/>
+        </w:rPr>
+        <w:t>rgb_minimap_size</w:t>
+      </w:r>
+      <w:proofErr w:type="spellEnd"/>
+      <w:r>
+        <w:rPr>
+          <w:lang w:val="en-US"/>
+        </w:rPr>
+        <w:t xml:space="preserve"> 0 --replay NAME.SC2Replay</w:t>
       </w:r>
     </w:p>
     <w:p>
@@ -331,8 +423,16 @@
         <w:rPr>
           <w:lang w:val="en-US"/>
         </w:rPr>
-        <w:t>Train on starcraft</w:t>
-      </w:r>
+        <w:t xml:space="preserve">Train on </w:t>
+      </w:r>
+      <w:proofErr w:type="spellStart"/>
+      <w:r>
+        <w:rPr>
+          <w:lang w:val="en-US"/>
+        </w:rPr>
+        <w:t>starcraft</w:t>
+      </w:r>
+      <w:proofErr w:type="spellEnd"/>
     </w:p>
     <w:p>
       <w:pPr>
@@ -352,7 +452,35 @@
         <w:rPr>
           <w:lang w:val="en-US"/>
         </w:rPr>
-        <w:t>python3 src/main.py --config=qmix --env-config=sc2 with env_args.map_name=2s3z</w:t>
+        <w:t>python3 src/main.py --config=</w:t>
+      </w:r>
+      <w:proofErr w:type="spellStart"/>
+      <w:r>
+        <w:rPr>
+          <w:lang w:val="en-US"/>
+        </w:rPr>
+        <w:t>qmix</w:t>
+      </w:r>
+      <w:proofErr w:type="spellEnd"/>
+      <w:r>
+        <w:rPr>
+          <w:lang w:val="en-US"/>
+        </w:rPr>
+        <w:t xml:space="preserve"> --env-config=sc2 with </w:t>
+      </w:r>
+      <w:proofErr w:type="spellStart"/>
+      <w:r>
+        <w:rPr>
+          <w:lang w:val="en-US"/>
+        </w:rPr>
+        <w:t>env_args.map_name</w:t>
+      </w:r>
+      <w:proofErr w:type="spellEnd"/>
+      <w:r>
+        <w:rPr>
+          <w:lang w:val="en-US"/>
+        </w:rPr>
+        <w:t>=2s3z</w:t>
       </w:r>
     </w:p>
     <w:p>
@@ -373,8 +501,16 @@
         <w:rPr>
           <w:lang w:val="en-US"/>
         </w:rPr>
-        <w:t>Train on MultiCartpole</w:t>
-      </w:r>
+        <w:t xml:space="preserve">Train on </w:t>
+      </w:r>
+      <w:proofErr w:type="spellStart"/>
+      <w:r>
+        <w:rPr>
+          <w:lang w:val="en-US"/>
+        </w:rPr>
+        <w:t>MultiCartpole</w:t>
+      </w:r>
+      <w:proofErr w:type="spellEnd"/>
     </w:p>
     <w:p>
       <w:pPr>
@@ -394,14 +530,30 @@
         <w:rPr>
           <w:lang w:val="en-US"/>
         </w:rPr>
-        <w:t>python3 src/main.py --config=qmix --env-config=</w:t>
-      </w:r>
+        <w:t>python3 src/main.py --config=</w:t>
+      </w:r>
+      <w:proofErr w:type="spellStart"/>
+      <w:r>
+        <w:rPr>
+          <w:lang w:val="en-US"/>
+        </w:rPr>
+        <w:t>qmix</w:t>
+      </w:r>
+      <w:proofErr w:type="spellEnd"/>
+      <w:r>
+        <w:rPr>
+          <w:lang w:val="en-US"/>
+        </w:rPr>
+        <w:t xml:space="preserve"> --env-config=</w:t>
+      </w:r>
+      <w:proofErr w:type="spellStart"/>
       <w:r>
         <w:rPr>
           <w:lang w:val="en-US"/>
         </w:rPr>
         <w:t>multi_cart</w:t>
       </w:r>
+      <w:proofErr w:type="spellEnd"/>
     </w:p>
     <w:p>
       <w:pPr>
@@ -424,8 +576,18 @@
           <w:bCs/>
           <w:lang w:val="en-US"/>
         </w:rPr>
-        <w:t>Running Example of Starcraft</w:t>
-      </w:r>
+        <w:t xml:space="preserve">Running Example of </w:t>
+      </w:r>
+      <w:proofErr w:type="spellStart"/>
+      <w:r>
+        <w:rPr>
+          <w:b/>
+          <w:bCs/>
+          <w:lang w:val="en-US"/>
+        </w:rPr>
+        <w:t>Starcraft</w:t>
+      </w:r>
+      <w:proofErr w:type="spellEnd"/>
     </w:p>
     <w:p>
       <w:pPr>
@@ -496,13 +658,23 @@
           <w:lang w:val="en-US"/>
         </w:rPr>
       </w:pPr>
-      <w:r>
-        <w:rPr>
-          <w:b/>
-          <w:bCs/>
-          <w:lang w:val="en-US"/>
-        </w:rPr>
-        <w:t xml:space="preserve">Starcraft </w:t>
+      <w:proofErr w:type="spellStart"/>
+      <w:r>
+        <w:rPr>
+          <w:b/>
+          <w:bCs/>
+          <w:lang w:val="en-US"/>
+        </w:rPr>
+        <w:t>Starcraft</w:t>
+      </w:r>
+      <w:proofErr w:type="spellEnd"/>
+      <w:r>
+        <w:rPr>
+          <w:b/>
+          <w:bCs/>
+          <w:lang w:val="en-US"/>
+        </w:rPr>
+        <w:t xml:space="preserve"> </w:t>
       </w:r>
       <w:r>
         <w:rPr>
@@ -562,8 +734,36 @@
           <w:bCs/>
           <w:lang w:val="en-US"/>
         </w:rPr>
-        <w:t>Rewards Problem – they go for global rewards I think. Can be bypassed</w:t>
-      </w:r>
+        <w:t xml:space="preserve">Rewards Problem – they go for global </w:t>
+      </w:r>
+      <w:proofErr w:type="gramStart"/>
+      <w:r>
+        <w:rPr>
+          <w:b/>
+          <w:bCs/>
+          <w:lang w:val="en-US"/>
+        </w:rPr>
+        <w:t>rewards</w:t>
+      </w:r>
+      <w:proofErr w:type="gramEnd"/>
+      <w:r>
+        <w:rPr>
+          <w:b/>
+          <w:bCs/>
+          <w:lang w:val="en-US"/>
+        </w:rPr>
+        <w:t xml:space="preserve"> I think. Can be </w:t>
+      </w:r>
+      <w:proofErr w:type="gramStart"/>
+      <w:r>
+        <w:rPr>
+          <w:b/>
+          <w:bCs/>
+          <w:lang w:val="en-US"/>
+        </w:rPr>
+        <w:t>bypassed</w:t>
+      </w:r>
+      <w:proofErr w:type="gramEnd"/>
     </w:p>
     <w:p>
       <w:pPr>
@@ -678,11 +878,19 @@
           <w:lang w:val="en-US"/>
         </w:rPr>
       </w:pPr>
-      <w:r>
-        <w:rPr>
-          <w:lang w:val="en-US"/>
-        </w:rPr>
-        <w:t>Plus some other regular things like matplotlib</w:t>
+      <w:proofErr w:type="gramStart"/>
+      <w:r>
+        <w:rPr>
+          <w:lang w:val="en-US"/>
+        </w:rPr>
+        <w:t>Plus</w:t>
+      </w:r>
+      <w:proofErr w:type="gramEnd"/>
+      <w:r>
+        <w:rPr>
+          <w:lang w:val="en-US"/>
+        </w:rPr>
+        <w:t xml:space="preserve"> some other regular things like matplotlib</w:t>
       </w:r>
     </w:p>
     <w:p>
@@ -741,8 +949,39 @@
           <w:color w:val="70AD47" w:themeColor="accent6"/>
           <w:lang w:val="en-US"/>
         </w:rPr>
-        <w:t>Get the 5 networks working on the CartPole Example</w:t>
-      </w:r>
+        <w:t xml:space="preserve">Get the 5 networks working on the </w:t>
+      </w:r>
+      <w:proofErr w:type="spellStart"/>
+      <w:r>
+        <w:rPr>
+          <w:b/>
+          <w:bCs/>
+          <w:color w:val="70AD47" w:themeColor="accent6"/>
+          <w:lang w:val="en-US"/>
+        </w:rPr>
+        <w:t>CartPole</w:t>
+      </w:r>
+      <w:proofErr w:type="spellEnd"/>
+      <w:r>
+        <w:rPr>
+          <w:b/>
+          <w:bCs/>
+          <w:color w:val="70AD47" w:themeColor="accent6"/>
+          <w:lang w:val="en-US"/>
+        </w:rPr>
+        <w:t xml:space="preserve"> </w:t>
+      </w:r>
+      <w:proofErr w:type="gramStart"/>
+      <w:r>
+        <w:rPr>
+          <w:b/>
+          <w:bCs/>
+          <w:color w:val="70AD47" w:themeColor="accent6"/>
+          <w:lang w:val="en-US"/>
+        </w:rPr>
+        <w:t>Example</w:t>
+      </w:r>
+      <w:proofErr w:type="gramEnd"/>
     </w:p>
     <w:p>
       <w:pPr>
@@ -789,8 +1028,19 @@
           <w:color w:val="70AD47" w:themeColor="accent6"/>
           <w:lang w:val="en-US"/>
         </w:rPr>
-        <w:t>Make the Cartpole example Coupled</w:t>
-      </w:r>
+        <w:t xml:space="preserve">Make the Cartpole example </w:t>
+      </w:r>
+      <w:proofErr w:type="gramStart"/>
+      <w:r>
+        <w:rPr>
+          <w:b/>
+          <w:bCs/>
+          <w:color w:val="70AD47" w:themeColor="accent6"/>
+          <w:lang w:val="en-US"/>
+        </w:rPr>
+        <w:t>Coupled</w:t>
+      </w:r>
+      <w:proofErr w:type="gramEnd"/>
     </w:p>
     <w:p>
       <w:pPr>
@@ -813,8 +1063,19 @@
           <w:color w:val="70AD47" w:themeColor="accent6"/>
           <w:lang w:val="en-US"/>
         </w:rPr>
-        <w:t>Implement Global – Local Rewards. Sum up Local rewards for local</w:t>
-      </w:r>
+        <w:t xml:space="preserve">Implement Global – Local Rewards. Sum up Local rewards for </w:t>
+      </w:r>
+      <w:proofErr w:type="gramStart"/>
+      <w:r>
+        <w:rPr>
+          <w:b/>
+          <w:bCs/>
+          <w:color w:val="70AD47" w:themeColor="accent6"/>
+          <w:lang w:val="en-US"/>
+        </w:rPr>
+        <w:t>local</w:t>
+      </w:r>
+      <w:proofErr w:type="gramEnd"/>
     </w:p>
     <w:p>
       <w:pPr>
@@ -860,15 +1121,32 @@
           <w:numId w:val="4"/>
         </w:numPr>
         <w:rPr>
-          <w:lang w:val="en-US"/>
-        </w:rPr>
-      </w:pPr>
-      <w:r>
-        <w:rPr>
-          <w:lang w:val="en-US"/>
-        </w:rPr>
-        <w:t>Compare to Other ALogirthms</w:t>
-      </w:r>
+          <w:b/>
+          <w:bCs/>
+          <w:color w:val="538135" w:themeColor="accent6" w:themeShade="BF"/>
+          <w:lang w:val="en-US"/>
+        </w:rPr>
+      </w:pPr>
+      <w:r>
+        <w:rPr>
+          <w:b/>
+          <w:bCs/>
+          <w:color w:val="538135" w:themeColor="accent6" w:themeShade="BF"/>
+          <w:lang w:val="en-US"/>
+        </w:rPr>
+        <w:t xml:space="preserve">Compare to Other </w:t>
+      </w:r>
+      <w:proofErr w:type="spellStart"/>
+      <w:r>
+        <w:rPr>
+          <w:b/>
+          <w:bCs/>
+          <w:color w:val="538135" w:themeColor="accent6" w:themeShade="BF"/>
+          <w:lang w:val="en-US"/>
+        </w:rPr>
+        <w:t>ALogirthms</w:t>
+      </w:r>
+      <w:proofErr w:type="spellEnd"/>
     </w:p>
     <w:p>
       <w:pPr>
@@ -878,14 +1156,36 @@
           <w:numId w:val="4"/>
         </w:numPr>
         <w:rPr>
-          <w:lang w:val="en-US"/>
-        </w:rPr>
-      </w:pPr>
-      <w:r>
-        <w:rPr>
-          <w:lang w:val="en-US"/>
-        </w:rPr>
-        <w:t xml:space="preserve">Find Out why regular Q-mix kinda fails on Cartpole </w:t>
+          <w:b/>
+          <w:bCs/>
+          <w:lang w:val="en-US"/>
+        </w:rPr>
+      </w:pPr>
+      <w:r>
+        <w:rPr>
+          <w:b/>
+          <w:bCs/>
+          <w:lang w:val="en-US"/>
+        </w:rPr>
+        <w:t xml:space="preserve">Find Out why regular Q-mix </w:t>
+      </w:r>
+      <w:proofErr w:type="spellStart"/>
+      <w:r>
+        <w:rPr>
+          <w:b/>
+          <w:bCs/>
+          <w:lang w:val="en-US"/>
+        </w:rPr>
+        <w:t>kinda</w:t>
+      </w:r>
+      <w:proofErr w:type="spellEnd"/>
+      <w:r>
+        <w:rPr>
+          <w:b/>
+          <w:bCs/>
+          <w:lang w:val="en-US"/>
+        </w:rPr>
+        <w:t xml:space="preserve"> fails on Cartpole </w:t>
       </w:r>
       <w:r>
         <w:rPr>
@@ -895,6 +1195,8 @@
               <w:rFonts w:ascii="Segoe UI Emoji" w:eastAsia="Segoe UI Emoji" w:hAnsi="Segoe UI Emoji" w:cs="Segoe UI Emoji"/>
             </mc:Fallback>
           </mc:AlternateContent>
+          <w:b/>
+          <w:bCs/>
           <w:lang w:val="en-US"/>
         </w:rPr>
         <mc:AlternateContent>
@@ -922,8 +1224,108 @@
         <w:rPr>
           <w:lang w:val="en-US"/>
         </w:rPr>
-        <w:t>IQL works great though for the non-coupled scenario</w:t>
-      </w:r>
+        <w:t xml:space="preserve">IQL works great though for the non-coupled </w:t>
+      </w:r>
+      <w:proofErr w:type="gramStart"/>
+      <w:r>
+        <w:rPr>
+          <w:lang w:val="en-US"/>
+        </w:rPr>
+        <w:t>scenario</w:t>
+      </w:r>
+      <w:proofErr w:type="gramEnd"/>
+    </w:p>
+    <w:p>
+      <w:pPr>
+        <w:pStyle w:val="ListParagraph"/>
+        <w:numPr>
+          <w:ilvl w:val="2"/>
+          <w:numId w:val="4"/>
+        </w:numPr>
+        <w:rPr>
+          <w:lang w:val="en-US"/>
+        </w:rPr>
+      </w:pPr>
+      <w:r>
+        <w:rPr>
+          <w:lang w:val="en-US"/>
+        </w:rPr>
+        <w:t xml:space="preserve">Not true – doesn’t always </w:t>
+      </w:r>
+      <w:proofErr w:type="gramStart"/>
+      <w:r>
+        <w:rPr>
+          <w:lang w:val="en-US"/>
+        </w:rPr>
+        <w:t>work</w:t>
+      </w:r>
+      <w:proofErr w:type="gramEnd"/>
+    </w:p>
+    <w:p>
+      <w:pPr>
+        <w:pStyle w:val="ListParagraph"/>
+        <w:numPr>
+          <w:ilvl w:val="1"/>
+          <w:numId w:val="4"/>
+        </w:numPr>
+        <w:rPr>
+          <w:lang w:val="en-US"/>
+        </w:rPr>
+      </w:pPr>
+      <w:r>
+        <w:rPr>
+          <w:lang w:val="en-US"/>
+        </w:rPr>
+        <w:t xml:space="preserve">This is currently the most crucial step. If QMIX inherently fails on cartpole, it is a real </w:t>
+      </w:r>
+      <w:proofErr w:type="gramStart"/>
+      <w:r>
+        <w:rPr>
+          <w:lang w:val="en-US"/>
+        </w:rPr>
+        <w:t>shame</w:t>
+      </w:r>
+      <w:proofErr w:type="gramEnd"/>
+      <w:r>
+        <w:rPr>
+          <w:lang w:val="en-US"/>
+        </w:rPr>
+        <w:t xml:space="preserve"> and we need to switch model. Also need to check if this is inherent or </w:t>
+      </w:r>
+      <w:proofErr w:type="gramStart"/>
+      <w:r>
+        <w:rPr>
+          <w:lang w:val="en-US"/>
+        </w:rPr>
+        <w:t>not</w:t>
+      </w:r>
+      <w:proofErr w:type="gramEnd"/>
+    </w:p>
+    <w:p>
+      <w:pPr>
+        <w:pStyle w:val="ListParagraph"/>
+        <w:numPr>
+          <w:ilvl w:val="2"/>
+          <w:numId w:val="4"/>
+        </w:numPr>
+        <w:rPr>
+          <w:lang w:val="en-US"/>
+        </w:rPr>
+      </w:pPr>
+      <w:r>
+        <w:rPr>
+          <w:lang w:val="en-US"/>
+        </w:rPr>
+        <w:t xml:space="preserve">Play aggressively with hyper </w:t>
+      </w:r>
+      <w:proofErr w:type="gramStart"/>
+      <w:r>
+        <w:rPr>
+          <w:lang w:val="en-US"/>
+        </w:rPr>
+        <w:t>parameters</w:t>
+      </w:r>
+      <w:proofErr w:type="gramEnd"/>
     </w:p>
     <w:p>
       <w:pPr>
@@ -933,14 +1335,62 @@
           <w:numId w:val="4"/>
         </w:numPr>
         <w:rPr>
-          <w:lang w:val="en-US"/>
-        </w:rPr>
-      </w:pPr>
-      <w:r>
-        <w:rPr>
-          <w:lang w:val="en-US"/>
-        </w:rPr>
-        <w:t>Check out weighted QMIX</w:t>
+          <w:color w:val="538135" w:themeColor="accent6" w:themeShade="BF"/>
+          <w:lang w:val="en-US"/>
+        </w:rPr>
+      </w:pPr>
+      <w:r>
+        <w:rPr>
+          <w:color w:val="538135" w:themeColor="accent6" w:themeShade="BF"/>
+          <w:lang w:val="en-US"/>
+        </w:rPr>
+        <w:lastRenderedPageBreak/>
+        <w:t xml:space="preserve">Check out weighted </w:t>
+      </w:r>
+      <w:proofErr w:type="gramStart"/>
+      <w:r>
+        <w:rPr>
+          <w:color w:val="538135" w:themeColor="accent6" w:themeShade="BF"/>
+          <w:lang w:val="en-US"/>
+        </w:rPr>
+        <w:t>QMIX</w:t>
+      </w:r>
+      <w:proofErr w:type="gramEnd"/>
+    </w:p>
+    <w:p>
+      <w:pPr>
+        <w:pStyle w:val="ListParagraph"/>
+        <w:numPr>
+          <w:ilvl w:val="1"/>
+          <w:numId w:val="4"/>
+        </w:numPr>
+        <w:rPr>
+          <w:color w:val="538135" w:themeColor="accent6" w:themeShade="BF"/>
+          <w:lang w:val="en-US"/>
+        </w:rPr>
+      </w:pPr>
+      <w:r>
+        <w:rPr>
+          <w:color w:val="538135" w:themeColor="accent6" w:themeShade="BF"/>
+          <w:lang w:val="en-US"/>
+        </w:rPr>
+        <w:t xml:space="preserve">Interesting, </w:t>
+      </w:r>
+      <w:proofErr w:type="spellStart"/>
+      <w:r>
+        <w:rPr>
+          <w:color w:val="538135" w:themeColor="accent6" w:themeShade="BF"/>
+          <w:lang w:val="en-US"/>
+        </w:rPr>
+        <w:t>kinda</w:t>
+      </w:r>
+      <w:proofErr w:type="spellEnd"/>
+      <w:r>
+        <w:rPr>
+          <w:color w:val="538135" w:themeColor="accent6" w:themeShade="BF"/>
+          <w:lang w:val="en-US"/>
+        </w:rPr>
+        <w:t xml:space="preserve"> irrelevant for now. </w:t>
       </w:r>
     </w:p>
     <w:p>
@@ -1324,7 +1774,7 @@
         <w:ind w:left="1440" w:hanging="360"/>
       </w:pPr>
     </w:lvl>
-    <w:lvl w:ilvl="2" w:tplc="2000001B" w:tentative="1">
+    <w:lvl w:ilvl="2" w:tplc="2000001B">
       <w:start w:val="1"/>
       <w:numFmt w:val="lowerRoman"/>
       <w:lvlText w:val="%3."/>

</xml_diff>